<commit_message>
Added project for repetition excercisses
And some very small updates to MiniProjects document.
</commit_message>
<xml_diff>
--- a/General/MiniProjs/MiniProjects.docx
+++ b/General/MiniProjs/MiniProjects.docx
@@ -419,8 +419,6 @@
           </w:rPr>
           <w:t>MP.2</w:t>
         </w:r>
-        <w:bookmarkStart w:id="1" w:name="_GoBack"/>
-        <w:bookmarkEnd w:id="1"/>
         <w:r>
           <w:rPr>
             <w:noProof/>
@@ -818,14 +816,14 @@
             <w:pPr>
               <w:pStyle w:val="Overskrift1"/>
             </w:pPr>
-            <w:bookmarkStart w:id="2" w:name="_Toc510884731"/>
+            <w:bookmarkStart w:id="1" w:name="_Toc510884731"/>
             <w:r>
               <w:t>MP.</w:t>
             </w:r>
             <w:r>
               <w:t>0</w:t>
             </w:r>
-            <w:bookmarkEnd w:id="2"/>
+            <w:bookmarkEnd w:id="1"/>
           </w:p>
           <w:p>
             <w:pPr>
@@ -2084,7 +2082,21 @@
                 <w:sz w:val="24"/>
                 <w:lang w:val="en-US"/>
               </w:rPr>
-              <w:t xml:space="preserve"> class:</w:t>
+              <w:t xml:space="preserve"> </w:t>
+            </w:r>
+            <w:r>
+              <w:rPr>
+                <w:sz w:val="24"/>
+                <w:lang w:val="en-US"/>
+              </w:rPr>
+              <w:t>interface</w:t>
+            </w:r>
+            <w:r>
+              <w:rPr>
+                <w:sz w:val="24"/>
+                <w:lang w:val="en-US"/>
+              </w:rPr>
+              <w:t>:</w:t>
             </w:r>
           </w:p>
           <w:p>
@@ -2329,7 +2341,21 @@
                 <w:sz w:val="24"/>
                 <w:lang w:val="en-US"/>
               </w:rPr>
-              <w:t xml:space="preserve">How are these two classes related to the other classes/interfaces in the project? How is their coupling to the classes </w:t>
+              <w:t xml:space="preserve">How are these two classes related to the other classes/interfaces in the project? How </w:t>
+            </w:r>
+            <w:r>
+              <w:rPr>
+                <w:sz w:val="24"/>
+                <w:lang w:val="en-US"/>
+              </w:rPr>
+              <w:t xml:space="preserve">are they coupled </w:t>
+            </w:r>
+            <w:r>
+              <w:rPr>
+                <w:sz w:val="24"/>
+                <w:lang w:val="en-US"/>
+              </w:rPr>
+              <w:t xml:space="preserve">to the classes </w:t>
             </w:r>
             <w:r>
               <w:rPr>
@@ -2931,7 +2957,23 @@
                 <w:sz w:val="24"/>
                 <w:lang w:val="en-US"/>
               </w:rPr>
-              <w:t>: Class representing a single entry on a score boad, e.g. the points scored for the combination “Three of a Kind”</w:t>
+              <w:t>: Class representing a single entry on a score boa</w:t>
+            </w:r>
+            <w:r>
+              <w:rPr>
+                <w:sz w:val="24"/>
+                <w:lang w:val="en-US"/>
+              </w:rPr>
+              <w:t>r</w:t>
+            </w:r>
+            <w:bookmarkStart w:id="2" w:name="_GoBack"/>
+            <w:bookmarkEnd w:id="2"/>
+            <w:r>
+              <w:rPr>
+                <w:sz w:val="24"/>
+                <w:lang w:val="en-US"/>
+              </w:rPr>
+              <w:t>d, e.g. the points scored for the combination “Three of a Kind”</w:t>
             </w:r>
           </w:p>
           <w:p>
@@ -10962,7 +11004,7 @@
 </file>
 
 <file path=customXml/itemProps2.xml><?xml version="1.0" encoding="utf-8"?>
-<ds:datastoreItem xmlns:ds="http://schemas.openxmlformats.org/officeDocument/2006/customXml" ds:itemID="{557556CB-2F34-4062-AF94-E1D7778D9B11}">
+<ds:datastoreItem xmlns:ds="http://schemas.openxmlformats.org/officeDocument/2006/customXml" ds:itemID="{D1D7B8AA-ECC4-4130-9DDA-37F1379C58CE}">
   <ds:schemaRefs>
     <ds:schemaRef ds:uri="http://schemas.openxmlformats.org/officeDocument/2006/bibliography"/>
   </ds:schemaRefs>

</xml_diff>